<commit_message>
Render site for outline session 2
</commit_message>
<xml_diff>
--- a/docs/materials/Dark R_Syllabus.docx
+++ b/docs/materials/Dark R_Syllabus.docx
@@ -1,6 +1,6 @@
 
 <file path=word/document.xml><?xml version="1.0" encoding="utf-8"?>
-<w:document xmlns:wpc="http://schemas.microsoft.com/office/word/2010/wordprocessingCanvas" xmlns:cx="http://schemas.microsoft.com/office/drawing/2014/chartex" xmlns:cx1="http://schemas.microsoft.com/office/drawing/2015/9/8/chartex" xmlns:mc="http://schemas.openxmlformats.org/markup-compatibility/2006" xmlns:o="urn:schemas-microsoft-com:office:office" xmlns:r="http://schemas.openxmlformats.org/officeDocument/2006/relationships" xmlns:m="http://schemas.openxmlformats.org/officeDocument/2006/math" xmlns:v="urn:schemas-microsoft-com:vml" xmlns:wp14="http://schemas.microsoft.com/office/word/2010/wordprocessingDrawing" xmlns:wp="http://schemas.openxmlformats.org/drawingml/2006/wordprocessingDrawing" xmlns:w10="urn:schemas-microsoft-com:office:word" xmlns:w="http://schemas.openxmlformats.org/wordprocessingml/2006/main" xmlns:w14="http://schemas.microsoft.com/office/word/2010/wordml" xmlns:w15="http://schemas.microsoft.com/office/word/2012/wordml" xmlns:w16se="http://schemas.microsoft.com/office/word/2015/wordml/symex" xmlns:wpg="http://schemas.microsoft.com/office/word/2010/wordprocessingGroup" xmlns:wpi="http://schemas.microsoft.com/office/word/2010/wordprocessingInk" xmlns:wne="http://schemas.microsoft.com/office/word/2006/wordml" xmlns:wps="http://schemas.microsoft.com/office/word/2010/wordprocessingShape" mc:Ignorable="w14 w15 w16se wp14">
+<w:document xmlns:wpc="http://schemas.microsoft.com/office/word/2010/wordprocessingCanvas" xmlns:cx="http://schemas.microsoft.com/office/drawing/2014/chartex" xmlns:cx1="http://schemas.microsoft.com/office/drawing/2015/9/8/chartex" xmlns:cx2="http://schemas.microsoft.com/office/drawing/2015/10/21/chartex" xmlns:cx3="http://schemas.microsoft.com/office/drawing/2016/5/9/chartex" xmlns:cx4="http://schemas.microsoft.com/office/drawing/2016/5/10/chartex" xmlns:cx5="http://schemas.microsoft.com/office/drawing/2016/5/11/chartex" xmlns:cx6="http://schemas.microsoft.com/office/drawing/2016/5/12/chartex" xmlns:cx7="http://schemas.microsoft.com/office/drawing/2016/5/13/chartex" xmlns:cx8="http://schemas.microsoft.com/office/drawing/2016/5/14/chartex" xmlns:mc="http://schemas.openxmlformats.org/markup-compatibility/2006" xmlns:aink="http://schemas.microsoft.com/office/drawing/2016/ink" xmlns:am3d="http://schemas.microsoft.com/office/drawing/2017/model3d" xmlns:o="urn:schemas-microsoft-com:office:office" xmlns:oel="http://schemas.microsoft.com/office/2019/extlst" xmlns:r="http://schemas.openxmlformats.org/officeDocument/2006/relationships" xmlns:m="http://schemas.openxmlformats.org/officeDocument/2006/math" xmlns:v="urn:schemas-microsoft-com:vml" xmlns:wp14="http://schemas.microsoft.com/office/word/2010/wordprocessingDrawing" xmlns:wp="http://schemas.openxmlformats.org/drawingml/2006/wordprocessingDrawing" xmlns:w10="urn:schemas-microsoft-com:office:word" xmlns:w="http://schemas.openxmlformats.org/wordprocessingml/2006/main" xmlns:w14="http://schemas.microsoft.com/office/word/2010/wordml" xmlns:w15="http://schemas.microsoft.com/office/word/2012/wordml" xmlns:w16cex="http://schemas.microsoft.com/office/word/2018/wordml/cex" xmlns:w16cid="http://schemas.microsoft.com/office/word/2016/wordml/cid" xmlns:w16="http://schemas.microsoft.com/office/word/2018/wordml" xmlns:w16sdtdh="http://schemas.microsoft.com/office/word/2020/wordml/sdtdatahash" xmlns:w16se="http://schemas.microsoft.com/office/word/2015/wordml/symex" xmlns:wpg="http://schemas.microsoft.com/office/word/2010/wordprocessingGroup" xmlns:wpi="http://schemas.microsoft.com/office/word/2010/wordprocessingInk" xmlns:wne="http://schemas.microsoft.com/office/word/2006/wordml" xmlns:wps="http://schemas.microsoft.com/office/word/2010/wordprocessingShape" mc:Ignorable="w14 w15 w16se w16cid w16 w16cex w16sdtdh wp14">
   <w:body>
     <w:p>
       <w:pPr>
@@ -319,14 +319,18 @@
       </w:r>
     </w:p>
     <w:p>
-      <w:r>
-        <w:t xml:space="preserve">The </w:t>
-      </w:r>
-      <w:r>
-        <w:t>instructor is working to get a GitHub Pages website up</w:t>
-      </w:r>
-    </w:p>
-    <w:p/>
+      <w:hyperlink r:id="rId7" w:history="1">
+        <w:r>
+          <w:rPr>
+            <w:rStyle w:val="Hyperlink"/>
+          </w:rPr>
+          <w:t>https://dharaden.github.io/R_Workshop_Fall23/</w:t>
+        </w:r>
+      </w:hyperlink>
+      <w:r>
+        <w:t xml:space="preserve"> </w:t>
+      </w:r>
+    </w:p>
     <w:p>
       <w:pPr>
         <w:pStyle w:val="Heading2"/>
@@ -365,7 +369,7 @@
       <w:r>
         <w:t xml:space="preserve">, </w:t>
       </w:r>
-      <w:hyperlink r:id="rId7" w:history="1">
+      <w:hyperlink r:id="rId8" w:history="1">
         <w:r>
           <w:rPr>
             <w:rStyle w:val="Hyperlink"/>
@@ -416,24 +420,12 @@
         </w:rPr>
         <w:t xml:space="preserve">; </w:t>
       </w:r>
-      <w:hyperlink r:id="rId8" w:history="1">
+      <w:hyperlink r:id="rId9" w:history="1">
         <w:r>
           <w:rPr>
             <w:rStyle w:val="Hyperlink"/>
           </w:rPr>
-          <w:t>https://</w:t>
-        </w:r>
-        <w:r>
-          <w:rPr>
-            <w:rStyle w:val="Hyperlink"/>
-          </w:rPr>
-          <w:t>b</w:t>
-        </w:r>
-        <w:r>
-          <w:rPr>
-            <w:rStyle w:val="Hyperlink"/>
-          </w:rPr>
-          <w:t>ookdown.org/yihui/rmarkdown/</w:t>
+          <w:t>https://bookdown.org/yihui/rmarkdown/</w:t>
         </w:r>
       </w:hyperlink>
       <w:r>
@@ -472,7 +464,7 @@
         </w:rPr>
         <w:t xml:space="preserve">Hadley Wickham, </w:t>
       </w:r>
-      <w:hyperlink r:id="rId9" w:history="1">
+      <w:hyperlink r:id="rId10" w:history="1">
         <w:r>
           <w:rPr>
             <w:rStyle w:val="Hyperlink"/>
@@ -774,16 +766,14 @@
             <w:r>
               <w:t>Magic</w:t>
             </w:r>
-            <w:bookmarkStart w:id="0" w:name="_GoBack"/>
-            <w:bookmarkEnd w:id="0"/>
           </w:p>
         </w:tc>
       </w:tr>
     </w:tbl>
     <w:p/>
     <w:sectPr>
-      <w:headerReference w:type="default" r:id="rId10"/>
-      <w:footerReference w:type="default" r:id="rId11"/>
+      <w:headerReference w:type="default" r:id="rId11"/>
+      <w:footerReference w:type="default" r:id="rId12"/>
       <w:pgSz w:w="12240" w:h="15840"/>
       <w:pgMar w:top="1152" w:right="1253" w:bottom="2160" w:left="1253" w:header="720" w:footer="936" w:gutter="0"/>
       <w:cols w:space="720"/>
@@ -794,7 +784,7 @@
 </file>
 
 <file path=word/endnotes.xml><?xml version="1.0" encoding="utf-8"?>
-<w:endnotes xmlns:wpc="http://schemas.microsoft.com/office/word/2010/wordprocessingCanvas" xmlns:cx="http://schemas.microsoft.com/office/drawing/2014/chartex" xmlns:cx1="http://schemas.microsoft.com/office/drawing/2015/9/8/chartex" xmlns:mc="http://schemas.openxmlformats.org/markup-compatibility/2006" xmlns:o="urn:schemas-microsoft-com:office:office" xmlns:r="http://schemas.openxmlformats.org/officeDocument/2006/relationships" xmlns:m="http://schemas.openxmlformats.org/officeDocument/2006/math" xmlns:v="urn:schemas-microsoft-com:vml" xmlns:wp14="http://schemas.microsoft.com/office/word/2010/wordprocessingDrawing" xmlns:wp="http://schemas.openxmlformats.org/drawingml/2006/wordprocessingDrawing" xmlns:w10="urn:schemas-microsoft-com:office:word" xmlns:w="http://schemas.openxmlformats.org/wordprocessingml/2006/main" xmlns:w14="http://schemas.microsoft.com/office/word/2010/wordml" xmlns:w15="http://schemas.microsoft.com/office/word/2012/wordml" xmlns:w16se="http://schemas.microsoft.com/office/word/2015/wordml/symex" xmlns:wpg="http://schemas.microsoft.com/office/word/2010/wordprocessingGroup" xmlns:wpi="http://schemas.microsoft.com/office/word/2010/wordprocessingInk" xmlns:wne="http://schemas.microsoft.com/office/word/2006/wordml" xmlns:wps="http://schemas.microsoft.com/office/word/2010/wordprocessingShape" mc:Ignorable="w14 w15 w16se wp14">
+<w:endnotes xmlns:wpc="http://schemas.microsoft.com/office/word/2010/wordprocessingCanvas" xmlns:cx="http://schemas.microsoft.com/office/drawing/2014/chartex" xmlns:cx1="http://schemas.microsoft.com/office/drawing/2015/9/8/chartex" xmlns:cx2="http://schemas.microsoft.com/office/drawing/2015/10/21/chartex" xmlns:cx3="http://schemas.microsoft.com/office/drawing/2016/5/9/chartex" xmlns:cx4="http://schemas.microsoft.com/office/drawing/2016/5/10/chartex" xmlns:cx5="http://schemas.microsoft.com/office/drawing/2016/5/11/chartex" xmlns:cx6="http://schemas.microsoft.com/office/drawing/2016/5/12/chartex" xmlns:cx7="http://schemas.microsoft.com/office/drawing/2016/5/13/chartex" xmlns:cx8="http://schemas.microsoft.com/office/drawing/2016/5/14/chartex" xmlns:mc="http://schemas.openxmlformats.org/markup-compatibility/2006" xmlns:aink="http://schemas.microsoft.com/office/drawing/2016/ink" xmlns:am3d="http://schemas.microsoft.com/office/drawing/2017/model3d" xmlns:o="urn:schemas-microsoft-com:office:office" xmlns:oel="http://schemas.microsoft.com/office/2019/extlst" xmlns:r="http://schemas.openxmlformats.org/officeDocument/2006/relationships" xmlns:m="http://schemas.openxmlformats.org/officeDocument/2006/math" xmlns:v="urn:schemas-microsoft-com:vml" xmlns:wp14="http://schemas.microsoft.com/office/word/2010/wordprocessingDrawing" xmlns:wp="http://schemas.openxmlformats.org/drawingml/2006/wordprocessingDrawing" xmlns:w10="urn:schemas-microsoft-com:office:word" xmlns:w="http://schemas.openxmlformats.org/wordprocessingml/2006/main" xmlns:w14="http://schemas.microsoft.com/office/word/2010/wordml" xmlns:w15="http://schemas.microsoft.com/office/word/2012/wordml" xmlns:w16cex="http://schemas.microsoft.com/office/word/2018/wordml/cex" xmlns:w16cid="http://schemas.microsoft.com/office/word/2016/wordml/cid" xmlns:w16="http://schemas.microsoft.com/office/word/2018/wordml" xmlns:w16sdtdh="http://schemas.microsoft.com/office/word/2020/wordml/sdtdatahash" xmlns:w16se="http://schemas.microsoft.com/office/word/2015/wordml/symex" xmlns:wpg="http://schemas.microsoft.com/office/word/2010/wordprocessingGroup" xmlns:wpi="http://schemas.microsoft.com/office/word/2010/wordprocessingInk" xmlns:wne="http://schemas.microsoft.com/office/word/2006/wordml" xmlns:wps="http://schemas.microsoft.com/office/word/2010/wordprocessingShape" mc:Ignorable="w14 w15 w16se w16cid w16 w16cex w16sdtdh wp14">
   <w:endnote w:type="separator" w:id="-1">
     <w:p>
       <w:pPr>
@@ -819,7 +809,7 @@
 </file>
 
 <file path=word/footer1.xml><?xml version="1.0" encoding="utf-8"?>
-<w:ftr xmlns:wpc="http://schemas.microsoft.com/office/word/2010/wordprocessingCanvas" xmlns:cx="http://schemas.microsoft.com/office/drawing/2014/chartex" xmlns:cx1="http://schemas.microsoft.com/office/drawing/2015/9/8/chartex" xmlns:mc="http://schemas.openxmlformats.org/markup-compatibility/2006" xmlns:o="urn:schemas-microsoft-com:office:office" xmlns:r="http://schemas.openxmlformats.org/officeDocument/2006/relationships" xmlns:m="http://schemas.openxmlformats.org/officeDocument/2006/math" xmlns:v="urn:schemas-microsoft-com:vml" xmlns:wp14="http://schemas.microsoft.com/office/word/2010/wordprocessingDrawing" xmlns:wp="http://schemas.openxmlformats.org/drawingml/2006/wordprocessingDrawing" xmlns:w10="urn:schemas-microsoft-com:office:word" xmlns:w="http://schemas.openxmlformats.org/wordprocessingml/2006/main" xmlns:w14="http://schemas.microsoft.com/office/word/2010/wordml" xmlns:w15="http://schemas.microsoft.com/office/word/2012/wordml" xmlns:w16se="http://schemas.microsoft.com/office/word/2015/wordml/symex" xmlns:wpg="http://schemas.microsoft.com/office/word/2010/wordprocessingGroup" xmlns:wpi="http://schemas.microsoft.com/office/word/2010/wordprocessingInk" xmlns:wne="http://schemas.microsoft.com/office/word/2006/wordml" xmlns:wps="http://schemas.microsoft.com/office/word/2010/wordprocessingShape" mc:Ignorable="w14 w15 w16se wp14">
+<w:ftr xmlns:wpc="http://schemas.microsoft.com/office/word/2010/wordprocessingCanvas" xmlns:cx="http://schemas.microsoft.com/office/drawing/2014/chartex" xmlns:cx1="http://schemas.microsoft.com/office/drawing/2015/9/8/chartex" xmlns:cx2="http://schemas.microsoft.com/office/drawing/2015/10/21/chartex" xmlns:cx3="http://schemas.microsoft.com/office/drawing/2016/5/9/chartex" xmlns:cx4="http://schemas.microsoft.com/office/drawing/2016/5/10/chartex" xmlns:cx5="http://schemas.microsoft.com/office/drawing/2016/5/11/chartex" xmlns:cx6="http://schemas.microsoft.com/office/drawing/2016/5/12/chartex" xmlns:cx7="http://schemas.microsoft.com/office/drawing/2016/5/13/chartex" xmlns:cx8="http://schemas.microsoft.com/office/drawing/2016/5/14/chartex" xmlns:mc="http://schemas.openxmlformats.org/markup-compatibility/2006" xmlns:aink="http://schemas.microsoft.com/office/drawing/2016/ink" xmlns:am3d="http://schemas.microsoft.com/office/drawing/2017/model3d" xmlns:o="urn:schemas-microsoft-com:office:office" xmlns:oel="http://schemas.microsoft.com/office/2019/extlst" xmlns:r="http://schemas.openxmlformats.org/officeDocument/2006/relationships" xmlns:m="http://schemas.openxmlformats.org/officeDocument/2006/math" xmlns:v="urn:schemas-microsoft-com:vml" xmlns:wp14="http://schemas.microsoft.com/office/word/2010/wordprocessingDrawing" xmlns:wp="http://schemas.openxmlformats.org/drawingml/2006/wordprocessingDrawing" xmlns:w10="urn:schemas-microsoft-com:office:word" xmlns:w="http://schemas.openxmlformats.org/wordprocessingml/2006/main" xmlns:w14="http://schemas.microsoft.com/office/word/2010/wordml" xmlns:w15="http://schemas.microsoft.com/office/word/2012/wordml" xmlns:w16cex="http://schemas.microsoft.com/office/word/2018/wordml/cex" xmlns:w16cid="http://schemas.microsoft.com/office/word/2016/wordml/cid" xmlns:w16="http://schemas.microsoft.com/office/word/2018/wordml" xmlns:w16sdtdh="http://schemas.microsoft.com/office/word/2020/wordml/sdtdatahash" xmlns:w16se="http://schemas.microsoft.com/office/word/2015/wordml/symex" xmlns:wpg="http://schemas.microsoft.com/office/word/2010/wordprocessingGroup" xmlns:wpi="http://schemas.microsoft.com/office/word/2010/wordprocessingInk" xmlns:wne="http://schemas.microsoft.com/office/word/2006/wordml" xmlns:wps="http://schemas.microsoft.com/office/word/2010/wordprocessingShape" mc:Ignorable="w14 w15 w16se w16cid w16 w16cex w16sdtdh wp14">
   <w:tbl>
     <w:tblPr>
       <w:tblStyle w:val="TableGridLight"/>
@@ -897,7 +887,7 @@
 </file>
 
 <file path=word/footnotes.xml><?xml version="1.0" encoding="utf-8"?>
-<w:footnotes xmlns:wpc="http://schemas.microsoft.com/office/word/2010/wordprocessingCanvas" xmlns:cx="http://schemas.microsoft.com/office/drawing/2014/chartex" xmlns:cx1="http://schemas.microsoft.com/office/drawing/2015/9/8/chartex" xmlns:mc="http://schemas.openxmlformats.org/markup-compatibility/2006" xmlns:o="urn:schemas-microsoft-com:office:office" xmlns:r="http://schemas.openxmlformats.org/officeDocument/2006/relationships" xmlns:m="http://schemas.openxmlformats.org/officeDocument/2006/math" xmlns:v="urn:schemas-microsoft-com:vml" xmlns:wp14="http://schemas.microsoft.com/office/word/2010/wordprocessingDrawing" xmlns:wp="http://schemas.openxmlformats.org/drawingml/2006/wordprocessingDrawing" xmlns:w10="urn:schemas-microsoft-com:office:word" xmlns:w="http://schemas.openxmlformats.org/wordprocessingml/2006/main" xmlns:w14="http://schemas.microsoft.com/office/word/2010/wordml" xmlns:w15="http://schemas.microsoft.com/office/word/2012/wordml" xmlns:w16se="http://schemas.microsoft.com/office/word/2015/wordml/symex" xmlns:wpg="http://schemas.microsoft.com/office/word/2010/wordprocessingGroup" xmlns:wpi="http://schemas.microsoft.com/office/word/2010/wordprocessingInk" xmlns:wne="http://schemas.microsoft.com/office/word/2006/wordml" xmlns:wps="http://schemas.microsoft.com/office/word/2010/wordprocessingShape" mc:Ignorable="w14 w15 w16se wp14">
+<w:footnotes xmlns:wpc="http://schemas.microsoft.com/office/word/2010/wordprocessingCanvas" xmlns:cx="http://schemas.microsoft.com/office/drawing/2014/chartex" xmlns:cx1="http://schemas.microsoft.com/office/drawing/2015/9/8/chartex" xmlns:cx2="http://schemas.microsoft.com/office/drawing/2015/10/21/chartex" xmlns:cx3="http://schemas.microsoft.com/office/drawing/2016/5/9/chartex" xmlns:cx4="http://schemas.microsoft.com/office/drawing/2016/5/10/chartex" xmlns:cx5="http://schemas.microsoft.com/office/drawing/2016/5/11/chartex" xmlns:cx6="http://schemas.microsoft.com/office/drawing/2016/5/12/chartex" xmlns:cx7="http://schemas.microsoft.com/office/drawing/2016/5/13/chartex" xmlns:cx8="http://schemas.microsoft.com/office/drawing/2016/5/14/chartex" xmlns:mc="http://schemas.openxmlformats.org/markup-compatibility/2006" xmlns:aink="http://schemas.microsoft.com/office/drawing/2016/ink" xmlns:am3d="http://schemas.microsoft.com/office/drawing/2017/model3d" xmlns:o="urn:schemas-microsoft-com:office:office" xmlns:oel="http://schemas.microsoft.com/office/2019/extlst" xmlns:r="http://schemas.openxmlformats.org/officeDocument/2006/relationships" xmlns:m="http://schemas.openxmlformats.org/officeDocument/2006/math" xmlns:v="urn:schemas-microsoft-com:vml" xmlns:wp14="http://schemas.microsoft.com/office/word/2010/wordprocessingDrawing" xmlns:wp="http://schemas.openxmlformats.org/drawingml/2006/wordprocessingDrawing" xmlns:w10="urn:schemas-microsoft-com:office:word" xmlns:w="http://schemas.openxmlformats.org/wordprocessingml/2006/main" xmlns:w14="http://schemas.microsoft.com/office/word/2010/wordml" xmlns:w15="http://schemas.microsoft.com/office/word/2012/wordml" xmlns:w16cex="http://schemas.microsoft.com/office/word/2018/wordml/cex" xmlns:w16cid="http://schemas.microsoft.com/office/word/2016/wordml/cid" xmlns:w16="http://schemas.microsoft.com/office/word/2018/wordml" xmlns:w16sdtdh="http://schemas.microsoft.com/office/word/2020/wordml/sdtdatahash" xmlns:w16se="http://schemas.microsoft.com/office/word/2015/wordml/symex" xmlns:wpg="http://schemas.microsoft.com/office/word/2010/wordprocessingGroup" xmlns:wpi="http://schemas.microsoft.com/office/word/2010/wordprocessingInk" xmlns:wne="http://schemas.microsoft.com/office/word/2006/wordml" xmlns:wps="http://schemas.microsoft.com/office/word/2010/wordprocessingShape" mc:Ignorable="w14 w15 w16se w16cid w16 w16cex w16sdtdh wp14">
   <w:footnote w:type="separator" w:id="-1">
     <w:p>
       <w:pPr>
@@ -922,7 +912,7 @@
 </file>
 
 <file path=word/header1.xml><?xml version="1.0" encoding="utf-8"?>
-<w:hdr xmlns:wpc="http://schemas.microsoft.com/office/word/2010/wordprocessingCanvas" xmlns:cx="http://schemas.microsoft.com/office/drawing/2014/chartex" xmlns:cx1="http://schemas.microsoft.com/office/drawing/2015/9/8/chartex" xmlns:mc="http://schemas.openxmlformats.org/markup-compatibility/2006" xmlns:o="urn:schemas-microsoft-com:office:office" xmlns:r="http://schemas.openxmlformats.org/officeDocument/2006/relationships" xmlns:m="http://schemas.openxmlformats.org/officeDocument/2006/math" xmlns:v="urn:schemas-microsoft-com:vml" xmlns:wp14="http://schemas.microsoft.com/office/word/2010/wordprocessingDrawing" xmlns:wp="http://schemas.openxmlformats.org/drawingml/2006/wordprocessingDrawing" xmlns:w10="urn:schemas-microsoft-com:office:word" xmlns:w="http://schemas.openxmlformats.org/wordprocessingml/2006/main" xmlns:w14="http://schemas.microsoft.com/office/word/2010/wordml" xmlns:w15="http://schemas.microsoft.com/office/word/2012/wordml" xmlns:w16se="http://schemas.microsoft.com/office/word/2015/wordml/symex" xmlns:wpg="http://schemas.microsoft.com/office/word/2010/wordprocessingGroup" xmlns:wpi="http://schemas.microsoft.com/office/word/2010/wordprocessingInk" xmlns:wne="http://schemas.microsoft.com/office/word/2006/wordml" xmlns:wps="http://schemas.microsoft.com/office/word/2010/wordprocessingShape" mc:Ignorable="w14 w15 w16se wp14">
+<w:hdr xmlns:wpc="http://schemas.microsoft.com/office/word/2010/wordprocessingCanvas" xmlns:cx="http://schemas.microsoft.com/office/drawing/2014/chartex" xmlns:cx1="http://schemas.microsoft.com/office/drawing/2015/9/8/chartex" xmlns:cx2="http://schemas.microsoft.com/office/drawing/2015/10/21/chartex" xmlns:cx3="http://schemas.microsoft.com/office/drawing/2016/5/9/chartex" xmlns:cx4="http://schemas.microsoft.com/office/drawing/2016/5/10/chartex" xmlns:cx5="http://schemas.microsoft.com/office/drawing/2016/5/11/chartex" xmlns:cx6="http://schemas.microsoft.com/office/drawing/2016/5/12/chartex" xmlns:cx7="http://schemas.microsoft.com/office/drawing/2016/5/13/chartex" xmlns:cx8="http://schemas.microsoft.com/office/drawing/2016/5/14/chartex" xmlns:mc="http://schemas.openxmlformats.org/markup-compatibility/2006" xmlns:aink="http://schemas.microsoft.com/office/drawing/2016/ink" xmlns:am3d="http://schemas.microsoft.com/office/drawing/2017/model3d" xmlns:o="urn:schemas-microsoft-com:office:office" xmlns:oel="http://schemas.microsoft.com/office/2019/extlst" xmlns:r="http://schemas.openxmlformats.org/officeDocument/2006/relationships" xmlns:m="http://schemas.openxmlformats.org/officeDocument/2006/math" xmlns:v="urn:schemas-microsoft-com:vml" xmlns:wp14="http://schemas.microsoft.com/office/word/2010/wordprocessingDrawing" xmlns:wp="http://schemas.openxmlformats.org/drawingml/2006/wordprocessingDrawing" xmlns:w10="urn:schemas-microsoft-com:office:word" xmlns:w="http://schemas.openxmlformats.org/wordprocessingml/2006/main" xmlns:w14="http://schemas.microsoft.com/office/word/2010/wordml" xmlns:w15="http://schemas.microsoft.com/office/word/2012/wordml" xmlns:w16cex="http://schemas.microsoft.com/office/word/2018/wordml/cex" xmlns:w16cid="http://schemas.microsoft.com/office/word/2016/wordml/cid" xmlns:w16="http://schemas.microsoft.com/office/word/2018/wordml" xmlns:w16sdtdh="http://schemas.microsoft.com/office/word/2020/wordml/sdtdatahash" xmlns:w16se="http://schemas.microsoft.com/office/word/2015/wordml/symex" xmlns:wpg="http://schemas.microsoft.com/office/word/2010/wordprocessingGroup" xmlns:wpi="http://schemas.microsoft.com/office/word/2010/wordprocessingInk" xmlns:wne="http://schemas.microsoft.com/office/word/2006/wordml" xmlns:wps="http://schemas.microsoft.com/office/word/2010/wordprocessingShape" mc:Ignorable="w14 w15 w16se w16cid w16 w16cex w16sdtdh wp14">
   <w:p>
     <w:pPr>
       <w:pStyle w:val="Header"/>
@@ -960,7 +950,7 @@
 </file>
 
 <file path=word/numbering.xml><?xml version="1.0" encoding="utf-8"?>
-<w:numbering xmlns:wpc="http://schemas.microsoft.com/office/word/2010/wordprocessingCanvas" xmlns:cx="http://schemas.microsoft.com/office/drawing/2014/chartex" xmlns:cx1="http://schemas.microsoft.com/office/drawing/2015/9/8/chartex" xmlns:mc="http://schemas.openxmlformats.org/markup-compatibility/2006" xmlns:o="urn:schemas-microsoft-com:office:office" xmlns:r="http://schemas.openxmlformats.org/officeDocument/2006/relationships" xmlns:m="http://schemas.openxmlformats.org/officeDocument/2006/math" xmlns:v="urn:schemas-microsoft-com:vml" xmlns:wp14="http://schemas.microsoft.com/office/word/2010/wordprocessingDrawing" xmlns:wp="http://schemas.openxmlformats.org/drawingml/2006/wordprocessingDrawing" xmlns:w10="urn:schemas-microsoft-com:office:word" xmlns:w="http://schemas.openxmlformats.org/wordprocessingml/2006/main" xmlns:w14="http://schemas.microsoft.com/office/word/2010/wordml" xmlns:w15="http://schemas.microsoft.com/office/word/2012/wordml" xmlns:w16se="http://schemas.microsoft.com/office/word/2015/wordml/symex" xmlns:wpg="http://schemas.microsoft.com/office/word/2010/wordprocessingGroup" xmlns:wpi="http://schemas.microsoft.com/office/word/2010/wordprocessingInk" xmlns:wne="http://schemas.microsoft.com/office/word/2006/wordml" xmlns:wps="http://schemas.microsoft.com/office/word/2010/wordprocessingShape" mc:Ignorable="w14 w15 w16se wp14">
+<w:numbering xmlns:wpc="http://schemas.microsoft.com/office/word/2010/wordprocessingCanvas" xmlns:cx="http://schemas.microsoft.com/office/drawing/2014/chartex" xmlns:cx1="http://schemas.microsoft.com/office/drawing/2015/9/8/chartex" xmlns:cx2="http://schemas.microsoft.com/office/drawing/2015/10/21/chartex" xmlns:cx3="http://schemas.microsoft.com/office/drawing/2016/5/9/chartex" xmlns:cx4="http://schemas.microsoft.com/office/drawing/2016/5/10/chartex" xmlns:cx5="http://schemas.microsoft.com/office/drawing/2016/5/11/chartex" xmlns:cx6="http://schemas.microsoft.com/office/drawing/2016/5/12/chartex" xmlns:cx7="http://schemas.microsoft.com/office/drawing/2016/5/13/chartex" xmlns:cx8="http://schemas.microsoft.com/office/drawing/2016/5/14/chartex" xmlns:mc="http://schemas.openxmlformats.org/markup-compatibility/2006" xmlns:aink="http://schemas.microsoft.com/office/drawing/2016/ink" xmlns:am3d="http://schemas.microsoft.com/office/drawing/2017/model3d" xmlns:o="urn:schemas-microsoft-com:office:office" xmlns:oel="http://schemas.microsoft.com/office/2019/extlst" xmlns:r="http://schemas.openxmlformats.org/officeDocument/2006/relationships" xmlns:m="http://schemas.openxmlformats.org/officeDocument/2006/math" xmlns:v="urn:schemas-microsoft-com:vml" xmlns:wp14="http://schemas.microsoft.com/office/word/2010/wordprocessingDrawing" xmlns:wp="http://schemas.openxmlformats.org/drawingml/2006/wordprocessingDrawing" xmlns:w10="urn:schemas-microsoft-com:office:word" xmlns:w="http://schemas.openxmlformats.org/wordprocessingml/2006/main" xmlns:w14="http://schemas.microsoft.com/office/word/2010/wordml" xmlns:w15="http://schemas.microsoft.com/office/word/2012/wordml" xmlns:w16cex="http://schemas.microsoft.com/office/word/2018/wordml/cex" xmlns:w16cid="http://schemas.microsoft.com/office/word/2016/wordml/cid" xmlns:w16="http://schemas.microsoft.com/office/word/2018/wordml" xmlns:w16sdtdh="http://schemas.microsoft.com/office/word/2020/wordml/sdtdatahash" xmlns:w16se="http://schemas.microsoft.com/office/word/2015/wordml/symex" xmlns:wpg="http://schemas.microsoft.com/office/word/2010/wordprocessingGroup" xmlns:wpi="http://schemas.microsoft.com/office/word/2010/wordprocessingInk" xmlns:wne="http://schemas.microsoft.com/office/word/2006/wordml" xmlns:wps="http://schemas.microsoft.com/office/word/2010/wordprocessingShape" mc:Ignorable="w14 w15 w16se w16cid w16 w16cex w16sdtdh wp14">
   <w:abstractNum w:abstractNumId="0" w15:restartNumberingAfterBreak="0">
     <w:nsid w:val="FFFFFF7C"/>
     <w:multiLevelType w:val="singleLevel"/>
@@ -1376,47 +1366,47 @@
       </w:rPr>
     </w:lvl>
   </w:abstractNum>
-  <w:num w:numId="1">
+  <w:num w:numId="1" w16cid:durableId="948897058">
     <w:abstractNumId w:val="9"/>
   </w:num>
-  <w:num w:numId="2">
+  <w:num w:numId="2" w16cid:durableId="1847860581">
     <w:abstractNumId w:val="11"/>
   </w:num>
-  <w:num w:numId="3">
+  <w:num w:numId="3" w16cid:durableId="750811647">
     <w:abstractNumId w:val="7"/>
   </w:num>
-  <w:num w:numId="4">
+  <w:num w:numId="4" w16cid:durableId="835725719">
     <w:abstractNumId w:val="6"/>
   </w:num>
-  <w:num w:numId="5">
+  <w:num w:numId="5" w16cid:durableId="816192860">
     <w:abstractNumId w:val="5"/>
   </w:num>
-  <w:num w:numId="6">
+  <w:num w:numId="6" w16cid:durableId="1773278096">
     <w:abstractNumId w:val="4"/>
   </w:num>
-  <w:num w:numId="7">
+  <w:num w:numId="7" w16cid:durableId="592324925">
     <w:abstractNumId w:val="8"/>
   </w:num>
-  <w:num w:numId="8">
+  <w:num w:numId="8" w16cid:durableId="846288925">
     <w:abstractNumId w:val="3"/>
   </w:num>
-  <w:num w:numId="9">
+  <w:num w:numId="9" w16cid:durableId="2065594660">
     <w:abstractNumId w:val="2"/>
   </w:num>
-  <w:num w:numId="10">
+  <w:num w:numId="10" w16cid:durableId="648631967">
     <w:abstractNumId w:val="1"/>
   </w:num>
-  <w:num w:numId="11">
+  <w:num w:numId="11" w16cid:durableId="90929756">
     <w:abstractNumId w:val="0"/>
   </w:num>
-  <w:num w:numId="12">
+  <w:num w:numId="12" w16cid:durableId="493842088">
     <w:abstractNumId w:val="10"/>
   </w:num>
 </w:numbering>
 </file>
 
 <file path=word/styles.xml><?xml version="1.0" encoding="utf-8"?>
-<w:styles xmlns:mc="http://schemas.openxmlformats.org/markup-compatibility/2006" xmlns:r="http://schemas.openxmlformats.org/officeDocument/2006/relationships" xmlns:w="http://schemas.openxmlformats.org/wordprocessingml/2006/main" xmlns:w14="http://schemas.microsoft.com/office/word/2010/wordml" xmlns:w15="http://schemas.microsoft.com/office/word/2012/wordml" xmlns:w16se="http://schemas.microsoft.com/office/word/2015/wordml/symex" mc:Ignorable="w14 w15 w16se">
+<w:styles xmlns:mc="http://schemas.openxmlformats.org/markup-compatibility/2006" xmlns:r="http://schemas.openxmlformats.org/officeDocument/2006/relationships" xmlns:w="http://schemas.openxmlformats.org/wordprocessingml/2006/main" xmlns:w14="http://schemas.microsoft.com/office/word/2010/wordml" xmlns:w15="http://schemas.microsoft.com/office/word/2012/wordml" xmlns:w16cex="http://schemas.microsoft.com/office/word/2018/wordml/cex" xmlns:w16cid="http://schemas.microsoft.com/office/word/2016/wordml/cid" xmlns:w16="http://schemas.microsoft.com/office/word/2018/wordml" xmlns:w16sdtdh="http://schemas.microsoft.com/office/word/2020/wordml/sdtdatahash" xmlns:w16se="http://schemas.microsoft.com/office/word/2015/wordml/symex" mc:Ignorable="w14 w15 w16se w16cid w16 w16cex w16sdtdh">
   <w:docDefaults>
     <w:rPrDefault>
       <w:rPr>
@@ -1431,7 +1421,7 @@
       </w:pPr>
     </w:pPrDefault>
   </w:docDefaults>
-  <w:latentStyles w:defLockedState="0" w:defUIPriority="99" w:defSemiHidden="0" w:defUnhideWhenUsed="0" w:defQFormat="0" w:count="371">
+  <w:latentStyles w:defLockedState="0" w:defUIPriority="99" w:defSemiHidden="0" w:defUnhideWhenUsed="0" w:defQFormat="0" w:count="376">
     <w:lsdException w:name="Normal" w:uiPriority="0" w:qFormat="1"/>
     <w:lsdException w:name="heading 1" w:uiPriority="1" w:qFormat="1"/>
     <w:lsdException w:name="heading 2" w:semiHidden="1" w:uiPriority="1" w:unhideWhenUsed="1" w:qFormat="1"/>
@@ -1803,6 +1793,11 @@
     <w:lsdException w:name="List Table 5 Dark Accent 6" w:uiPriority="50"/>
     <w:lsdException w:name="List Table 6 Colorful Accent 6" w:uiPriority="51"/>
     <w:lsdException w:name="List Table 7 Colorful Accent 6" w:uiPriority="52"/>
+    <w:lsdException w:name="Mention" w:semiHidden="1" w:unhideWhenUsed="1"/>
+    <w:lsdException w:name="Smart Hyperlink" w:semiHidden="1" w:unhideWhenUsed="1"/>
+    <w:lsdException w:name="Hashtag" w:semiHidden="1" w:unhideWhenUsed="1"/>
+    <w:lsdException w:name="Unresolved Mention" w:semiHidden="1" w:unhideWhenUsed="1"/>
+    <w:lsdException w:name="Smart Link" w:semiHidden="1" w:unhideWhenUsed="1"/>
   </w:latentStyles>
   <w:style w:type="paragraph" w:default="1" w:styleId="Normal">
     <w:name w:val="Normal"/>
@@ -2559,8 +2554,8 @@
       <w:u w:val="single"/>
     </w:rPr>
   </w:style>
-  <w:style w:type="character" w:customStyle="1" w:styleId="UnresolvedMention">
-    <w:name w:val="Unresolved Mention"/>
+  <w:style w:type="character" w:customStyle="1" w:styleId="UnresolvedMention1">
+    <w:name w:val="Unresolved Mention1"/>
     <w:basedOn w:val="DefaultParagraphFont"/>
     <w:uiPriority w:val="99"/>
     <w:semiHidden/>
@@ -2604,6 +2599,18 @@
     <w:rPr>
       <w:color w:val="E17E00" w:themeColor="followedHyperlink"/>
       <w:u w:val="single"/>
+    </w:rPr>
+  </w:style>
+  <w:style w:type="character" w:styleId="UnresolvedMention">
+    <w:name w:val="Unresolved Mention"/>
+    <w:basedOn w:val="DefaultParagraphFont"/>
+    <w:uiPriority w:val="99"/>
+    <w:semiHidden/>
+    <w:unhideWhenUsed/>
+    <w:rsid w:val="00E05D0F"/>
+    <w:rPr>
+      <w:color w:val="605E5C"/>
+      <w:shd w:val="clear" w:color="auto" w:fill="E1DFDD"/>
     </w:rPr>
   </w:style>
 </w:styles>

</xml_diff>